<commit_message>
edit readMe and jupyter notebook
</commit_message>
<xml_diff>
--- a/materials/Capstone_Coffee.docx
+++ b/materials/Capstone_Coffee.docx
@@ -19,8 +19,29 @@
         <w:rPr>
           <w:b/>
           <w:bCs/>
+          <w:lang w:val="en-US"/>
         </w:rPr>
         <w:t>FAO Coffee Dataset</w:t>
+      </w:r>
+      <w:r>
+        <w:rPr>
+          <w:b/>
+          <w:bCs/>
+          <w:lang w:val="en-US"/>
+        </w:rPr>
+        <w:t xml:space="preserve"> (</w:t>
+      </w:r>
+      <w:r>
+        <w:rPr>
+          <w:lang w:val="en-US"/>
+        </w:rPr>
+        <w:t>2010-2022</w:t>
+      </w:r>
+      <w:r>
+        <w:rPr>
+          <w:lang w:val="en-US"/>
+        </w:rPr>
+        <w:t>)</w:t>
       </w:r>
     </w:p>
     <w:p>
@@ -169,6 +190,12 @@
               </w:rPr>
               <w:t>Country code and name (e.g., 840 = USA)</w:t>
             </w:r>
+            <w:r>
+              <w:rPr>
+                <w:lang w:val="en-US"/>
+              </w:rPr>
+              <w:t xml:space="preserve"> (190 countries)</w:t>
+            </w:r>
           </w:p>
         </w:tc>
       </w:tr>
@@ -280,6 +307,9 @@
             <w:r>
               <w:t>Year</w:t>
             </w:r>
+            <w:r>
+              <w:t xml:space="preserve"> (2010-2022)</w:t>
+            </w:r>
           </w:p>
         </w:tc>
       </w:tr>
@@ -555,17 +585,11 @@
           <w:lang w:val="en-US"/>
         </w:rPr>
       </w:pPr>
-    </w:p>
-    <w:p>
-      <w:pPr>
-        <w:rPr>
-          <w:lang w:val="en-US"/>
-        </w:rPr>
-      </w:pPr>
-      <w:r>
-        <w:rPr>
-          <w:lang w:val="en-US"/>
-        </w:rPr>
+      <w:r>
+        <w:rPr>
+          <w:lang w:val="en-US"/>
+        </w:rPr>
+        <w:lastRenderedPageBreak/>
         <w:t>you have the following datasets:</w:t>
       </w:r>
     </w:p>
@@ -1324,28 +1348,66 @@
           </w:tcPr>
           <w:p>
             <w:r>
+              <w:t>BMXLEG</w:t>
+            </w:r>
+          </w:p>
+        </w:tc>
+        <w:tc>
+          <w:tcPr>
+            <w:tcW w:w="0" w:type="auto"/>
+            <w:vAlign w:val="center"/>
+            <w:hideMark/>
+          </w:tcPr>
+          <w:p>
+            <w:r>
+              <w:t xml:space="preserve">Upper leg </w:t>
+            </w:r>
+            <w:proofErr w:type="spellStart"/>
+            <w:r>
+              <w:t>length</w:t>
+            </w:r>
+            <w:proofErr w:type="spellEnd"/>
+            <w:r>
+              <w:t xml:space="preserve"> (cm)</w:t>
+            </w:r>
+          </w:p>
+        </w:tc>
+      </w:tr>
+      <w:tr>
+        <w:trPr>
+          <w:trHeight w:val="209"/>
+          <w:tblCellSpacing w:w="15" w:type="dxa"/>
+        </w:trPr>
+        <w:tc>
+          <w:tcPr>
+            <w:tcW w:w="0" w:type="auto"/>
+            <w:vAlign w:val="center"/>
+            <w:hideMark/>
+          </w:tcPr>
+          <w:p>
+            <w:r>
               <w:lastRenderedPageBreak/>
-              <w:t>BMXLEG</w:t>
-            </w:r>
-          </w:p>
-        </w:tc>
-        <w:tc>
-          <w:tcPr>
-            <w:tcW w:w="0" w:type="auto"/>
-            <w:vAlign w:val="center"/>
-            <w:hideMark/>
-          </w:tcPr>
-          <w:p>
-            <w:r>
-              <w:t xml:space="preserve">Upper leg </w:t>
+              <w:t>BMXTRI</w:t>
+            </w:r>
+          </w:p>
+        </w:tc>
+        <w:tc>
+          <w:tcPr>
+            <w:tcW w:w="0" w:type="auto"/>
+            <w:vAlign w:val="center"/>
+            <w:hideMark/>
+          </w:tcPr>
+          <w:p>
+            <w:r>
+              <w:t xml:space="preserve">Triceps </w:t>
             </w:r>
             <w:proofErr w:type="spellStart"/>
             <w:r>
-              <w:t>length</w:t>
+              <w:t>skinfold</w:t>
             </w:r>
             <w:proofErr w:type="spellEnd"/>
             <w:r>
-              <w:t xml:space="preserve"> (cm)</w:t>
+              <w:t xml:space="preserve"> (mm)</w:t>
             </w:r>
           </w:p>
         </w:tc>
@@ -1362,43 +1424,6 @@
           </w:tcPr>
           <w:p>
             <w:r>
-              <w:t>BMXTRI</w:t>
-            </w:r>
-          </w:p>
-        </w:tc>
-        <w:tc>
-          <w:tcPr>
-            <w:tcW w:w="0" w:type="auto"/>
-            <w:vAlign w:val="center"/>
-            <w:hideMark/>
-          </w:tcPr>
-          <w:p>
-            <w:r>
-              <w:t xml:space="preserve">Triceps </w:t>
-            </w:r>
-            <w:proofErr w:type="spellStart"/>
-            <w:r>
-              <w:t>skinfold</w:t>
-            </w:r>
-            <w:proofErr w:type="spellEnd"/>
-            <w:r>
-              <w:t xml:space="preserve"> (mm)</w:t>
-            </w:r>
-          </w:p>
-        </w:tc>
-      </w:tr>
-      <w:tr>
-        <w:trPr>
-          <w:tblCellSpacing w:w="15" w:type="dxa"/>
-        </w:trPr>
-        <w:tc>
-          <w:tcPr>
-            <w:tcW w:w="0" w:type="auto"/>
-            <w:vAlign w:val="center"/>
-            <w:hideMark/>
-          </w:tcPr>
-          <w:p>
-            <w:r>
               <w:t>BMXARML</w:t>
             </w:r>
           </w:p>
@@ -1889,9 +1914,15 @@
           <w:bCs/>
           <w:lang w:val="en-US"/>
         </w:rPr>
-        <w:lastRenderedPageBreak/>
         <w:t>Are younger vs older people more likely to consume high-caffeine drinks?</w:t>
       </w:r>
+    </w:p>
+    <w:p>
+      <w:pPr>
+        <w:rPr>
+          <w:lang w:val="en-US"/>
+        </w:rPr>
+      </w:pPr>
     </w:p>
     <w:p>
       <w:pPr>
@@ -1899,31 +1930,16 @@
           <w:ilvl w:val="1"/>
           <w:numId w:val="4"/>
         </w:numPr>
-      </w:pPr>
-      <w:r>
-        <w:t>KPI: Age-</w:t>
-      </w:r>
-      <w:proofErr w:type="spellStart"/>
-      <w:r>
-        <w:t>wise</w:t>
-      </w:r>
-      <w:proofErr w:type="spellEnd"/>
-      <w:r>
-        <w:t xml:space="preserve"> </w:t>
-      </w:r>
-      <w:proofErr w:type="spellStart"/>
-      <w:r>
-        <w:t>caffeine</w:t>
-      </w:r>
-      <w:proofErr w:type="spellEnd"/>
-      <w:r>
-        <w:t xml:space="preserve"> </w:t>
-      </w:r>
-      <w:proofErr w:type="spellStart"/>
-      <w:r>
-        <w:t>brackets</w:t>
-      </w:r>
-      <w:proofErr w:type="spellEnd"/>
+        <w:rPr>
+          <w:lang w:val="en-US"/>
+        </w:rPr>
+      </w:pPr>
+      <w:r>
+        <w:rPr>
+          <w:lang w:val="en-US"/>
+        </w:rPr>
+        <w:t>KPI: Age-wise caffeine brackets</w:t>
+      </w:r>
     </w:p>
     <w:p>
       <w:pPr>
@@ -2064,6 +2080,346 @@
         </w:rPr>
         <w:t>KPI: Coffee consumption (kg/capita) vs GDP</w:t>
       </w:r>
+    </w:p>
+    <w:p>
+      <w:pPr>
+        <w:rPr>
+          <w:lang w:val="en-US"/>
+        </w:rPr>
+      </w:pPr>
+    </w:p>
+    <w:p>
+      <w:pPr>
+        <w:rPr>
+          <w:lang w:val="en-US"/>
+        </w:rPr>
+      </w:pPr>
+    </w:p>
+    <w:p>
+      <w:pPr>
+        <w:rPr>
+          <w:lang w:val="en-US"/>
+        </w:rPr>
+      </w:pPr>
+    </w:p>
+    <w:p>
+      <w:pPr>
+        <w:rPr>
+          <w:b/>
+          <w:bCs/>
+          <w:lang w:val="en-US"/>
+        </w:rPr>
+      </w:pPr>
+      <w:r>
+        <w:rPr>
+          <w:b/>
+          <w:bCs/>
+          <w:lang w:val="en-US"/>
+        </w:rPr>
+        <w:t>Detailed Deliverables (for your FAO + NHANES project):</w:t>
+      </w:r>
+    </w:p>
+    <w:p>
+      <w:pPr>
+        <w:numPr>
+          <w:ilvl w:val="0"/>
+          <w:numId w:val="6"/>
+        </w:numPr>
+        <w:rPr>
+          <w:lang w:val="en-US"/>
+        </w:rPr>
+      </w:pPr>
+      <w:r>
+        <w:rPr>
+          <w:rFonts w:ascii="Segoe UI Emoji" w:hAnsi="Segoe UI Emoji" w:cs="Segoe UI Emoji"/>
+          <w:lang w:val="en-US"/>
+        </w:rPr>
+        <w:t>✅</w:t>
+      </w:r>
+      <w:r>
+        <w:rPr>
+          <w:lang w:val="en-US"/>
+        </w:rPr>
+        <w:t xml:space="preserve"> </w:t>
+      </w:r>
+      <w:proofErr w:type="spellStart"/>
+      <w:r>
+        <w:rPr>
+          <w:b/>
+          <w:bCs/>
+          <w:lang w:val="en-US"/>
+        </w:rPr>
+        <w:t>Jupyter</w:t>
+      </w:r>
+      <w:proofErr w:type="spellEnd"/>
+      <w:r>
+        <w:rPr>
+          <w:b/>
+          <w:bCs/>
+          <w:lang w:val="en-US"/>
+        </w:rPr>
+        <w:t xml:space="preserve"> Notebook</w:t>
+      </w:r>
+      <w:r>
+        <w:rPr>
+          <w:lang w:val="en-US"/>
+        </w:rPr>
+        <w:t>:</w:t>
+      </w:r>
+      <w:r>
+        <w:rPr>
+          <w:lang w:val="en-US"/>
+        </w:rPr>
+        <w:br/>
+        <w:t>A well-documented notebook that includes data loading, cleaning, analysis, visualizations, and results.</w:t>
+      </w:r>
+    </w:p>
+    <w:p>
+      <w:pPr>
+        <w:numPr>
+          <w:ilvl w:val="0"/>
+          <w:numId w:val="6"/>
+        </w:numPr>
+        <w:rPr>
+          <w:lang w:val="en-US"/>
+        </w:rPr>
+      </w:pPr>
+      <w:r>
+        <w:rPr>
+          <w:rFonts w:ascii="Segoe UI Emoji" w:hAnsi="Segoe UI Emoji" w:cs="Segoe UI Emoji"/>
+          <w:lang w:val="en-US"/>
+        </w:rPr>
+        <w:t>✅</w:t>
+      </w:r>
+      <w:r>
+        <w:rPr>
+          <w:lang w:val="en-US"/>
+        </w:rPr>
+        <w:t xml:space="preserve"> </w:t>
+      </w:r>
+      <w:r>
+        <w:rPr>
+          <w:b/>
+          <w:bCs/>
+          <w:lang w:val="en-US"/>
+        </w:rPr>
+        <w:t>Cleaned Datasets</w:t>
+      </w:r>
+      <w:r>
+        <w:rPr>
+          <w:lang w:val="en-US"/>
+        </w:rPr>
+        <w:t>:</w:t>
+      </w:r>
+      <w:r>
+        <w:rPr>
+          <w:lang w:val="en-US"/>
+        </w:rPr>
+        <w:br/>
+        <w:t>Processed and merged FAO and NHANES datasets (e.g., in CSV format), ready for analysis.</w:t>
+      </w:r>
+    </w:p>
+    <w:p>
+      <w:pPr>
+        <w:numPr>
+          <w:ilvl w:val="0"/>
+          <w:numId w:val="6"/>
+        </w:numPr>
+        <w:rPr>
+          <w:lang w:val="en-US"/>
+        </w:rPr>
+      </w:pPr>
+      <w:r>
+        <w:rPr>
+          <w:rFonts w:ascii="Segoe UI Emoji" w:hAnsi="Segoe UI Emoji" w:cs="Segoe UI Emoji"/>
+          <w:lang w:val="en-US"/>
+        </w:rPr>
+        <w:t>✅</w:t>
+      </w:r>
+      <w:r>
+        <w:rPr>
+          <w:lang w:val="en-US"/>
+        </w:rPr>
+        <w:t xml:space="preserve"> </w:t>
+      </w:r>
+      <w:r>
+        <w:rPr>
+          <w:b/>
+          <w:bCs/>
+          <w:lang w:val="en-US"/>
+        </w:rPr>
+        <w:t>Data Visualizations</w:t>
+      </w:r>
+      <w:r>
+        <w:rPr>
+          <w:lang w:val="en-US"/>
+        </w:rPr>
+        <w:t>:</w:t>
+      </w:r>
+      <w:r>
+        <w:rPr>
+          <w:lang w:val="en-US"/>
+        </w:rPr>
+        <w:br/>
+        <w:t>Graphs, charts, or maps showing trends in food consumption, caffeine intake, or nutritional comparisons.</w:t>
+      </w:r>
+    </w:p>
+    <w:p>
+      <w:pPr>
+        <w:numPr>
+          <w:ilvl w:val="0"/>
+          <w:numId w:val="6"/>
+        </w:numPr>
+        <w:rPr>
+          <w:lang w:val="en-US"/>
+        </w:rPr>
+      </w:pPr>
+      <w:r>
+        <w:rPr>
+          <w:rFonts w:ascii="Segoe UI Emoji" w:hAnsi="Segoe UI Emoji" w:cs="Segoe UI Emoji"/>
+          <w:lang w:val="en-US"/>
+        </w:rPr>
+        <w:t>✅</w:t>
+      </w:r>
+      <w:r>
+        <w:rPr>
+          <w:lang w:val="en-US"/>
+        </w:rPr>
+        <w:t xml:space="preserve"> </w:t>
+      </w:r>
+      <w:r>
+        <w:rPr>
+          <w:b/>
+          <w:bCs/>
+          <w:lang w:val="en-US"/>
+        </w:rPr>
+        <w:t>Statistical Analysis or Model</w:t>
+      </w:r>
+      <w:r>
+        <w:rPr>
+          <w:lang w:val="en-US"/>
+        </w:rPr>
+        <w:t>:</w:t>
+      </w:r>
+      <w:r>
+        <w:rPr>
+          <w:lang w:val="en-US"/>
+        </w:rPr>
+        <w:br/>
+        <w:t>A simple machine learning model (e.g., regression/classification) or correlation analysis between food intake and health indicators.</w:t>
+      </w:r>
+    </w:p>
+    <w:p>
+      <w:pPr>
+        <w:numPr>
+          <w:ilvl w:val="0"/>
+          <w:numId w:val="6"/>
+        </w:numPr>
+        <w:rPr>
+          <w:lang w:val="en-US"/>
+        </w:rPr>
+      </w:pPr>
+      <w:r>
+        <w:rPr>
+          <w:rFonts w:ascii="Segoe UI Emoji" w:hAnsi="Segoe UI Emoji" w:cs="Segoe UI Emoji"/>
+          <w:lang w:val="en-US"/>
+        </w:rPr>
+        <w:t>✅</w:t>
+      </w:r>
+      <w:r>
+        <w:rPr>
+          <w:lang w:val="en-US"/>
+        </w:rPr>
+        <w:t xml:space="preserve"> </w:t>
+      </w:r>
+      <w:r>
+        <w:rPr>
+          <w:b/>
+          <w:bCs/>
+          <w:lang w:val="en-US"/>
+        </w:rPr>
+        <w:t>Final Report or Slide Deck</w:t>
+      </w:r>
+      <w:r>
+        <w:rPr>
+          <w:lang w:val="en-US"/>
+        </w:rPr>
+        <w:t>:</w:t>
+      </w:r>
+      <w:r>
+        <w:rPr>
+          <w:lang w:val="en-US"/>
+        </w:rPr>
+        <w:br/>
+        <w:t>A PDF or presentation summarizing your methodology, key findings, insights, and conclusion.</w:t>
+      </w:r>
+    </w:p>
+    <w:p>
+      <w:pPr>
+        <w:numPr>
+          <w:ilvl w:val="0"/>
+          <w:numId w:val="6"/>
+        </w:numPr>
+        <w:rPr>
+          <w:lang w:val="en-US"/>
+        </w:rPr>
+      </w:pPr>
+      <w:r>
+        <w:rPr>
+          <w:rFonts w:ascii="Segoe UI Emoji" w:hAnsi="Segoe UI Emoji" w:cs="Segoe UI Emoji"/>
+          <w:lang w:val="en-US"/>
+        </w:rPr>
+        <w:lastRenderedPageBreak/>
+        <w:t>✅</w:t>
+      </w:r>
+      <w:r>
+        <w:rPr>
+          <w:lang w:val="en-US"/>
+        </w:rPr>
+        <w:t xml:space="preserve"> </w:t>
+      </w:r>
+      <w:r>
+        <w:rPr>
+          <w:b/>
+          <w:bCs/>
+          <w:lang w:val="en-US"/>
+        </w:rPr>
+        <w:t>Code Repository</w:t>
+      </w:r>
+      <w:r>
+        <w:rPr>
+          <w:lang w:val="en-US"/>
+        </w:rPr>
+        <w:t xml:space="preserve"> (optional):</w:t>
+      </w:r>
+      <w:r>
+        <w:rPr>
+          <w:lang w:val="en-US"/>
+        </w:rPr>
+        <w:br/>
+        <w:t>GitHub repo containing code, README file, and instructions to reproduce the analysis.</w:t>
+      </w:r>
+    </w:p>
+    <w:p>
+      <w:pPr>
+        <w:rPr>
+          <w:lang w:val="en-US"/>
+        </w:rPr>
+      </w:pPr>
+    </w:p>
+    <w:p>
+      <w:pPr>
+        <w:rPr>
+          <w:lang w:val="en-US"/>
+        </w:rPr>
+      </w:pPr>
+    </w:p>
+    <w:p>
+      <w:pPr>
+        <w:rPr>
+          <w:lang w:val="en-US"/>
+        </w:rPr>
+      </w:pPr>
     </w:p>
     <w:p>
       <w:pPr>
@@ -2319,6 +2675,417 @@
     </w:lvl>
   </w:abstractNum>
   <w:abstractNum w:abstractNumId="2" w15:restartNumberingAfterBreak="0">
+    <w:nsid w:val="16A854C4"/>
+    <w:multiLevelType w:val="multilevel"/>
+    <w:tmpl w:val="712ACF58"/>
+    <w:lvl w:ilvl="0">
+      <w:start w:val="1"/>
+      <w:numFmt w:val="bullet"/>
+      <w:lvlText w:val=""/>
+      <w:lvlJc w:val="left"/>
+      <w:pPr>
+        <w:tabs>
+          <w:tab w:val="num" w:pos="720"/>
+        </w:tabs>
+        <w:ind w:left="720" w:hanging="360"/>
+      </w:pPr>
+      <w:rPr>
+        <w:rFonts w:ascii="Symbol" w:hAnsi="Symbol" w:hint="default"/>
+        <w:sz w:val="20"/>
+      </w:rPr>
+    </w:lvl>
+    <w:lvl w:ilvl="1" w:tentative="1">
+      <w:start w:val="1"/>
+      <w:numFmt w:val="bullet"/>
+      <w:lvlText w:val="o"/>
+      <w:lvlJc w:val="left"/>
+      <w:pPr>
+        <w:tabs>
+          <w:tab w:val="num" w:pos="1440"/>
+        </w:tabs>
+        <w:ind w:left="1440" w:hanging="360"/>
+      </w:pPr>
+      <w:rPr>
+        <w:rFonts w:ascii="Courier New" w:hAnsi="Courier New" w:hint="default"/>
+        <w:sz w:val="20"/>
+      </w:rPr>
+    </w:lvl>
+    <w:lvl w:ilvl="2" w:tentative="1">
+      <w:start w:val="1"/>
+      <w:numFmt w:val="bullet"/>
+      <w:lvlText w:val=""/>
+      <w:lvlJc w:val="left"/>
+      <w:pPr>
+        <w:tabs>
+          <w:tab w:val="num" w:pos="2160"/>
+        </w:tabs>
+        <w:ind w:left="2160" w:hanging="360"/>
+      </w:pPr>
+      <w:rPr>
+        <w:rFonts w:ascii="Wingdings" w:hAnsi="Wingdings" w:hint="default"/>
+        <w:sz w:val="20"/>
+      </w:rPr>
+    </w:lvl>
+    <w:lvl w:ilvl="3" w:tentative="1">
+      <w:start w:val="1"/>
+      <w:numFmt w:val="bullet"/>
+      <w:lvlText w:val=""/>
+      <w:lvlJc w:val="left"/>
+      <w:pPr>
+        <w:tabs>
+          <w:tab w:val="num" w:pos="2880"/>
+        </w:tabs>
+        <w:ind w:left="2880" w:hanging="360"/>
+      </w:pPr>
+      <w:rPr>
+        <w:rFonts w:ascii="Wingdings" w:hAnsi="Wingdings" w:hint="default"/>
+        <w:sz w:val="20"/>
+      </w:rPr>
+    </w:lvl>
+    <w:lvl w:ilvl="4" w:tentative="1">
+      <w:start w:val="1"/>
+      <w:numFmt w:val="bullet"/>
+      <w:lvlText w:val=""/>
+      <w:lvlJc w:val="left"/>
+      <w:pPr>
+        <w:tabs>
+          <w:tab w:val="num" w:pos="3600"/>
+        </w:tabs>
+        <w:ind w:left="3600" w:hanging="360"/>
+      </w:pPr>
+      <w:rPr>
+        <w:rFonts w:ascii="Wingdings" w:hAnsi="Wingdings" w:hint="default"/>
+        <w:sz w:val="20"/>
+      </w:rPr>
+    </w:lvl>
+    <w:lvl w:ilvl="5" w:tentative="1">
+      <w:start w:val="1"/>
+      <w:numFmt w:val="bullet"/>
+      <w:lvlText w:val=""/>
+      <w:lvlJc w:val="left"/>
+      <w:pPr>
+        <w:tabs>
+          <w:tab w:val="num" w:pos="4320"/>
+        </w:tabs>
+        <w:ind w:left="4320" w:hanging="360"/>
+      </w:pPr>
+      <w:rPr>
+        <w:rFonts w:ascii="Wingdings" w:hAnsi="Wingdings" w:hint="default"/>
+        <w:sz w:val="20"/>
+      </w:rPr>
+    </w:lvl>
+    <w:lvl w:ilvl="6" w:tentative="1">
+      <w:start w:val="1"/>
+      <w:numFmt w:val="bullet"/>
+      <w:lvlText w:val=""/>
+      <w:lvlJc w:val="left"/>
+      <w:pPr>
+        <w:tabs>
+          <w:tab w:val="num" w:pos="5040"/>
+        </w:tabs>
+        <w:ind w:left="5040" w:hanging="360"/>
+      </w:pPr>
+      <w:rPr>
+        <w:rFonts w:ascii="Wingdings" w:hAnsi="Wingdings" w:hint="default"/>
+        <w:sz w:val="20"/>
+      </w:rPr>
+    </w:lvl>
+    <w:lvl w:ilvl="7" w:tentative="1">
+      <w:start w:val="1"/>
+      <w:numFmt w:val="bullet"/>
+      <w:lvlText w:val=""/>
+      <w:lvlJc w:val="left"/>
+      <w:pPr>
+        <w:tabs>
+          <w:tab w:val="num" w:pos="5760"/>
+        </w:tabs>
+        <w:ind w:left="5760" w:hanging="360"/>
+      </w:pPr>
+      <w:rPr>
+        <w:rFonts w:ascii="Wingdings" w:hAnsi="Wingdings" w:hint="default"/>
+        <w:sz w:val="20"/>
+      </w:rPr>
+    </w:lvl>
+    <w:lvl w:ilvl="8" w:tentative="1">
+      <w:start w:val="1"/>
+      <w:numFmt w:val="bullet"/>
+      <w:lvlText w:val=""/>
+      <w:lvlJc w:val="left"/>
+      <w:pPr>
+        <w:tabs>
+          <w:tab w:val="num" w:pos="6480"/>
+        </w:tabs>
+        <w:ind w:left="6480" w:hanging="360"/>
+      </w:pPr>
+      <w:rPr>
+        <w:rFonts w:ascii="Wingdings" w:hAnsi="Wingdings" w:hint="default"/>
+        <w:sz w:val="20"/>
+      </w:rPr>
+    </w:lvl>
+  </w:abstractNum>
+  <w:abstractNum w:abstractNumId="3" w15:restartNumberingAfterBreak="0">
+    <w:nsid w:val="1ABB24B4"/>
+    <w:multiLevelType w:val="multilevel"/>
+    <w:tmpl w:val="875E9C18"/>
+    <w:lvl w:ilvl="0">
+      <w:start w:val="1"/>
+      <w:numFmt w:val="bullet"/>
+      <w:lvlText w:val=""/>
+      <w:lvlJc w:val="left"/>
+      <w:pPr>
+        <w:tabs>
+          <w:tab w:val="num" w:pos="720"/>
+        </w:tabs>
+        <w:ind w:left="720" w:hanging="360"/>
+      </w:pPr>
+      <w:rPr>
+        <w:rFonts w:ascii="Symbol" w:hAnsi="Symbol" w:hint="default"/>
+        <w:sz w:val="20"/>
+      </w:rPr>
+    </w:lvl>
+    <w:lvl w:ilvl="1" w:tentative="1">
+      <w:start w:val="1"/>
+      <w:numFmt w:val="bullet"/>
+      <w:lvlText w:val="o"/>
+      <w:lvlJc w:val="left"/>
+      <w:pPr>
+        <w:tabs>
+          <w:tab w:val="num" w:pos="1440"/>
+        </w:tabs>
+        <w:ind w:left="1440" w:hanging="360"/>
+      </w:pPr>
+      <w:rPr>
+        <w:rFonts w:ascii="Courier New" w:hAnsi="Courier New" w:hint="default"/>
+        <w:sz w:val="20"/>
+      </w:rPr>
+    </w:lvl>
+    <w:lvl w:ilvl="2" w:tentative="1">
+      <w:start w:val="1"/>
+      <w:numFmt w:val="bullet"/>
+      <w:lvlText w:val=""/>
+      <w:lvlJc w:val="left"/>
+      <w:pPr>
+        <w:tabs>
+          <w:tab w:val="num" w:pos="2160"/>
+        </w:tabs>
+        <w:ind w:left="2160" w:hanging="360"/>
+      </w:pPr>
+      <w:rPr>
+        <w:rFonts w:ascii="Wingdings" w:hAnsi="Wingdings" w:hint="default"/>
+        <w:sz w:val="20"/>
+      </w:rPr>
+    </w:lvl>
+    <w:lvl w:ilvl="3" w:tentative="1">
+      <w:start w:val="1"/>
+      <w:numFmt w:val="bullet"/>
+      <w:lvlText w:val=""/>
+      <w:lvlJc w:val="left"/>
+      <w:pPr>
+        <w:tabs>
+          <w:tab w:val="num" w:pos="2880"/>
+        </w:tabs>
+        <w:ind w:left="2880" w:hanging="360"/>
+      </w:pPr>
+      <w:rPr>
+        <w:rFonts w:ascii="Wingdings" w:hAnsi="Wingdings" w:hint="default"/>
+        <w:sz w:val="20"/>
+      </w:rPr>
+    </w:lvl>
+    <w:lvl w:ilvl="4" w:tentative="1">
+      <w:start w:val="1"/>
+      <w:numFmt w:val="bullet"/>
+      <w:lvlText w:val=""/>
+      <w:lvlJc w:val="left"/>
+      <w:pPr>
+        <w:tabs>
+          <w:tab w:val="num" w:pos="3600"/>
+        </w:tabs>
+        <w:ind w:left="3600" w:hanging="360"/>
+      </w:pPr>
+      <w:rPr>
+        <w:rFonts w:ascii="Wingdings" w:hAnsi="Wingdings" w:hint="default"/>
+        <w:sz w:val="20"/>
+      </w:rPr>
+    </w:lvl>
+    <w:lvl w:ilvl="5" w:tentative="1">
+      <w:start w:val="1"/>
+      <w:numFmt w:val="bullet"/>
+      <w:lvlText w:val=""/>
+      <w:lvlJc w:val="left"/>
+      <w:pPr>
+        <w:tabs>
+          <w:tab w:val="num" w:pos="4320"/>
+        </w:tabs>
+        <w:ind w:left="4320" w:hanging="360"/>
+      </w:pPr>
+      <w:rPr>
+        <w:rFonts w:ascii="Wingdings" w:hAnsi="Wingdings" w:hint="default"/>
+        <w:sz w:val="20"/>
+      </w:rPr>
+    </w:lvl>
+    <w:lvl w:ilvl="6" w:tentative="1">
+      <w:start w:val="1"/>
+      <w:numFmt w:val="bullet"/>
+      <w:lvlText w:val=""/>
+      <w:lvlJc w:val="left"/>
+      <w:pPr>
+        <w:tabs>
+          <w:tab w:val="num" w:pos="5040"/>
+        </w:tabs>
+        <w:ind w:left="5040" w:hanging="360"/>
+      </w:pPr>
+      <w:rPr>
+        <w:rFonts w:ascii="Wingdings" w:hAnsi="Wingdings" w:hint="default"/>
+        <w:sz w:val="20"/>
+      </w:rPr>
+    </w:lvl>
+    <w:lvl w:ilvl="7" w:tentative="1">
+      <w:start w:val="1"/>
+      <w:numFmt w:val="bullet"/>
+      <w:lvlText w:val=""/>
+      <w:lvlJc w:val="left"/>
+      <w:pPr>
+        <w:tabs>
+          <w:tab w:val="num" w:pos="5760"/>
+        </w:tabs>
+        <w:ind w:left="5760" w:hanging="360"/>
+      </w:pPr>
+      <w:rPr>
+        <w:rFonts w:ascii="Wingdings" w:hAnsi="Wingdings" w:hint="default"/>
+        <w:sz w:val="20"/>
+      </w:rPr>
+    </w:lvl>
+    <w:lvl w:ilvl="8" w:tentative="1">
+      <w:start w:val="1"/>
+      <w:numFmt w:val="bullet"/>
+      <w:lvlText w:val=""/>
+      <w:lvlJc w:val="left"/>
+      <w:pPr>
+        <w:tabs>
+          <w:tab w:val="num" w:pos="6480"/>
+        </w:tabs>
+        <w:ind w:left="6480" w:hanging="360"/>
+      </w:pPr>
+      <w:rPr>
+        <w:rFonts w:ascii="Wingdings" w:hAnsi="Wingdings" w:hint="default"/>
+        <w:sz w:val="20"/>
+      </w:rPr>
+    </w:lvl>
+  </w:abstractNum>
+  <w:abstractNum w:abstractNumId="4" w15:restartNumberingAfterBreak="0">
+    <w:nsid w:val="24D07CA7"/>
+    <w:multiLevelType w:val="multilevel"/>
+    <w:tmpl w:val="DED40774"/>
+    <w:lvl w:ilvl="0">
+      <w:start w:val="1"/>
+      <w:numFmt w:val="decimal"/>
+      <w:lvlText w:val="%1."/>
+      <w:lvlJc w:val="left"/>
+      <w:pPr>
+        <w:tabs>
+          <w:tab w:val="num" w:pos="720"/>
+        </w:tabs>
+        <w:ind w:left="720" w:hanging="360"/>
+      </w:pPr>
+    </w:lvl>
+    <w:lvl w:ilvl="1" w:tentative="1">
+      <w:start w:val="1"/>
+      <w:numFmt w:val="decimal"/>
+      <w:lvlText w:val="%2."/>
+      <w:lvlJc w:val="left"/>
+      <w:pPr>
+        <w:tabs>
+          <w:tab w:val="num" w:pos="1440"/>
+        </w:tabs>
+        <w:ind w:left="1440" w:hanging="360"/>
+      </w:pPr>
+    </w:lvl>
+    <w:lvl w:ilvl="2" w:tentative="1">
+      <w:start w:val="1"/>
+      <w:numFmt w:val="decimal"/>
+      <w:lvlText w:val="%3."/>
+      <w:lvlJc w:val="left"/>
+      <w:pPr>
+        <w:tabs>
+          <w:tab w:val="num" w:pos="2160"/>
+        </w:tabs>
+        <w:ind w:left="2160" w:hanging="360"/>
+      </w:pPr>
+    </w:lvl>
+    <w:lvl w:ilvl="3" w:tentative="1">
+      <w:start w:val="1"/>
+      <w:numFmt w:val="decimal"/>
+      <w:lvlText w:val="%4."/>
+      <w:lvlJc w:val="left"/>
+      <w:pPr>
+        <w:tabs>
+          <w:tab w:val="num" w:pos="2880"/>
+        </w:tabs>
+        <w:ind w:left="2880" w:hanging="360"/>
+      </w:pPr>
+    </w:lvl>
+    <w:lvl w:ilvl="4" w:tentative="1">
+      <w:start w:val="1"/>
+      <w:numFmt w:val="decimal"/>
+      <w:lvlText w:val="%5."/>
+      <w:lvlJc w:val="left"/>
+      <w:pPr>
+        <w:tabs>
+          <w:tab w:val="num" w:pos="3600"/>
+        </w:tabs>
+        <w:ind w:left="3600" w:hanging="360"/>
+      </w:pPr>
+    </w:lvl>
+    <w:lvl w:ilvl="5" w:tentative="1">
+      <w:start w:val="1"/>
+      <w:numFmt w:val="decimal"/>
+      <w:lvlText w:val="%6."/>
+      <w:lvlJc w:val="left"/>
+      <w:pPr>
+        <w:tabs>
+          <w:tab w:val="num" w:pos="4320"/>
+        </w:tabs>
+        <w:ind w:left="4320" w:hanging="360"/>
+      </w:pPr>
+    </w:lvl>
+    <w:lvl w:ilvl="6" w:tentative="1">
+      <w:start w:val="1"/>
+      <w:numFmt w:val="decimal"/>
+      <w:lvlText w:val="%7."/>
+      <w:lvlJc w:val="left"/>
+      <w:pPr>
+        <w:tabs>
+          <w:tab w:val="num" w:pos="5040"/>
+        </w:tabs>
+        <w:ind w:left="5040" w:hanging="360"/>
+      </w:pPr>
+    </w:lvl>
+    <w:lvl w:ilvl="7" w:tentative="1">
+      <w:start w:val="1"/>
+      <w:numFmt w:val="decimal"/>
+      <w:lvlText w:val="%8."/>
+      <w:lvlJc w:val="left"/>
+      <w:pPr>
+        <w:tabs>
+          <w:tab w:val="num" w:pos="5760"/>
+        </w:tabs>
+        <w:ind w:left="5760" w:hanging="360"/>
+      </w:pPr>
+    </w:lvl>
+    <w:lvl w:ilvl="8" w:tentative="1">
+      <w:start w:val="1"/>
+      <w:numFmt w:val="decimal"/>
+      <w:lvlText w:val="%9."/>
+      <w:lvlJc w:val="left"/>
+      <w:pPr>
+        <w:tabs>
+          <w:tab w:val="num" w:pos="6480"/>
+        </w:tabs>
+        <w:ind w:left="6480" w:hanging="360"/>
+      </w:pPr>
+    </w:lvl>
+  </w:abstractNum>
+  <w:abstractNum w:abstractNumId="5" w15:restartNumberingAfterBreak="0">
     <w:nsid w:val="367275CA"/>
     <w:multiLevelType w:val="multilevel"/>
     <w:tmpl w:val="47F62D06"/>
@@ -2467,7 +3234,7 @@
       </w:rPr>
     </w:lvl>
   </w:abstractNum>
-  <w:abstractNum w:abstractNumId="3" w15:restartNumberingAfterBreak="0">
+  <w:abstractNum w:abstractNumId="6" w15:restartNumberingAfterBreak="0">
     <w:nsid w:val="4C023B9C"/>
     <w:multiLevelType w:val="multilevel"/>
     <w:tmpl w:val="2F228388"/>
@@ -2584,7 +3351,7 @@
       </w:pPr>
     </w:lvl>
   </w:abstractNum>
-  <w:abstractNum w:abstractNumId="4" w15:restartNumberingAfterBreak="0">
+  <w:abstractNum w:abstractNumId="7" w15:restartNumberingAfterBreak="0">
     <w:nsid w:val="63A03191"/>
     <w:multiLevelType w:val="multilevel"/>
     <w:tmpl w:val="71B6D716"/>
@@ -2734,10 +3501,10 @@
     </w:lvl>
   </w:abstractNum>
   <w:num w:numId="1" w16cid:durableId="1250895120">
-    <w:abstractNumId w:val="2"/>
+    <w:abstractNumId w:val="5"/>
   </w:num>
   <w:num w:numId="2" w16cid:durableId="1863280685">
-    <w:abstractNumId w:val="4"/>
+    <w:abstractNumId w:val="7"/>
   </w:num>
   <w:num w:numId="3" w16cid:durableId="141822515">
     <w:abstractNumId w:val="0"/>
@@ -2746,7 +3513,16 @@
     <w:abstractNumId w:val="1"/>
   </w:num>
   <w:num w:numId="5" w16cid:durableId="740835573">
+    <w:abstractNumId w:val="6"/>
+  </w:num>
+  <w:num w:numId="6" w16cid:durableId="390277258">
+    <w:abstractNumId w:val="4"/>
+  </w:num>
+  <w:num w:numId="7" w16cid:durableId="1495415068">
     <w:abstractNumId w:val="3"/>
+  </w:num>
+  <w:num w:numId="8" w16cid:durableId="159082575">
+    <w:abstractNumId w:val="2"/>
   </w:num>
 </w:numbering>
 </file>
@@ -3355,7 +4131,6 @@
   <w:style w:type="character" w:default="1" w:styleId="Absatz-Standardschriftart">
     <w:name w:val="Default Paragraph Font"/>
     <w:uiPriority w:val="1"/>
-    <w:semiHidden/>
     <w:unhideWhenUsed/>
   </w:style>
   <w:style w:type="table" w:default="1" w:styleId="NormaleTabelle">

</xml_diff>